<commit_message>
Fix letter title font
</commit_message>
<xml_diff>
--- a/arches_her/docx/No Need to Consult letter.docx
+++ b/arches_her/docx/No Need to Consult letter.docx
@@ -668,12 +668,14 @@
     <w:p>
       <w:pPr>
         <w:rPr>
+          <w:rFonts w:ascii="Source Sans Pro Light" w:hAnsi="Source Sans Pro Light"/>
           <w:b/>
           <w:u w:val="single"/>
         </w:rPr>
       </w:pPr>
       <w:r>
         <w:rPr>
+          <w:rFonts w:ascii="Source Sans Pro Light" w:hAnsi="Source Sans Pro Light"/>
           <w:b/>
           <w:u w:val="single"/>
         </w:rPr>
@@ -693,35 +695,29 @@
         </w:rPr>
         <w:t>Thank you for your consultation received on &lt;Log Date&gt;.</w:t>
       </w:r>
-    </w:p>
-    <w:p>
-      <w:pPr>
-        <w:spacing w:after="0" w:line="240" w:lineRule="auto"/>
-        <w:rPr>
-          <w:rFonts w:ascii="Source Sans Pro Light" w:hAnsi="Source Sans Pro Light" w:cs="Arial"/>
-        </w:rPr>
-      </w:pPr>
-    </w:p>
-    <w:p>
-      <w:pPr>
-        <w:spacing w:after="0" w:line="240" w:lineRule="auto"/>
-        <w:rPr>
-          <w:rFonts w:ascii="Source Sans Pro Light" w:hAnsi="Source Sans Pro Light" w:cs="Arial"/>
-        </w:rPr>
-      </w:pPr>
-      <w:r>
-        <w:rPr>
-          <w:rFonts w:ascii="Source Sans Pro Light" w:hAnsi="Source Sans Pro Light" w:cs="Arial"/>
-        </w:rPr>
-        <w:t>The Greater London Archaeolo</w:t>
-      </w:r>
       <w:bookmarkStart w:id="0" w:name="_GoBack"/>
       <w:bookmarkEnd w:id="0"/>
-      <w:r>
-        <w:rPr>
-          <w:rFonts w:ascii="Source Sans Pro Light" w:hAnsi="Source Sans Pro Light" w:cs="Arial"/>
-        </w:rPr>
-        <w:t>gical Advisory Service (GLAAS) provides archaeological advice in accordance with the National Planning Policy Framework and GLAAS Charter.</w:t>
+    </w:p>
+    <w:p>
+      <w:pPr>
+        <w:spacing w:after="0" w:line="240" w:lineRule="auto"/>
+        <w:rPr>
+          <w:rFonts w:ascii="Source Sans Pro Light" w:hAnsi="Source Sans Pro Light" w:cs="Arial"/>
+        </w:rPr>
+      </w:pPr>
+    </w:p>
+    <w:p>
+      <w:pPr>
+        <w:spacing w:after="0" w:line="240" w:lineRule="auto"/>
+        <w:rPr>
+          <w:rFonts w:ascii="Source Sans Pro Light" w:hAnsi="Source Sans Pro Light" w:cs="Arial"/>
+        </w:rPr>
+      </w:pPr>
+      <w:r>
+        <w:rPr>
+          <w:rFonts w:ascii="Source Sans Pro Light" w:hAnsi="Source Sans Pro Light" w:cs="Arial"/>
+        </w:rPr>
+        <w:t>The Greater London Archaeological Advisory Service (GLAAS) provides archaeological advice in accordance with the National Planning Policy Framework and GLAAS Charter.</w:t>
       </w:r>
     </w:p>
     <w:p>
@@ -2685,18 +2681,6 @@
 </file>
 
 <file path=customXml/item1.xml><?xml version="1.0" encoding="utf-8"?>
-<p:properties xmlns:p="http://schemas.microsoft.com/office/2006/metadata/properties" xmlns:xsi="http://www.w3.org/2001/XMLSchema-instance" xmlns:pc="http://schemas.microsoft.com/office/infopath/2007/PartnerControls">
-  <documentManagement>
-    <lcf76f155ced4ddcb4097134ff3c332f xmlns="06cfe00f-839a-4df9-b5c7-4ebac7d0c360">
-      <Terms xmlns="http://schemas.microsoft.com/office/infopath/2007/PartnerControls"/>
-    </lcf76f155ced4ddcb4097134ff3c332f>
-    <SoftwareVersion xmlns="06cfe00f-839a-4df9-b5c7-4ebac7d0c360">2.105.1143.0 64-bit (May 2022)</SoftwareVersion>
-    <TaxCatchAll xmlns="bb952b06-3268-4e55-b0fe-9eb49669fc08" xsi:nil="true"/>
-  </documentManagement>
-</p:properties>
-</file>
-
-<file path=customXml/item2.xml><?xml version="1.0" encoding="utf-8"?>
 <ct:contentTypeSchema xmlns:ct="http://schemas.microsoft.com/office/2006/metadata/contentType" xmlns:ma="http://schemas.microsoft.com/office/2006/metadata/properties/metaAttributes" ct:_="" ma:_="" ma:contentTypeName="Document" ma:contentTypeID="0x010100B414C6717266E74190F05281F89E6026" ma:contentTypeVersion="17" ma:contentTypeDescription="Create a new document." ma:contentTypeScope="" ma:versionID="2343acd8ed4986af9035717c377e987b">
   <xsd:schema xmlns:xsd="http://www.w3.org/2001/XMLSchema" xmlns:xs="http://www.w3.org/2001/XMLSchema" xmlns:p="http://schemas.microsoft.com/office/2006/metadata/properties" xmlns:ns2="06cfe00f-839a-4df9-b5c7-4ebac7d0c360" xmlns:ns3="610ec4a7-94b8-4d25-ad4b-84626814a18d" xmlns:ns4="bb952b06-3268-4e55-b0fe-9eb49669fc08" targetNamespace="http://schemas.microsoft.com/office/2006/metadata/properties" ma:root="true" ma:fieldsID="80560962e75b60efe544312e13b264a5" ns2:_="" ns3:_="" ns4:_="">
     <xsd:import namespace="06cfe00f-839a-4df9-b5c7-4ebac7d0c360"/>
@@ -2952,6 +2936,18 @@
 </ct:contentTypeSchema>
 </file>
 
+<file path=customXml/item2.xml><?xml version="1.0" encoding="utf-8"?>
+<p:properties xmlns:p="http://schemas.microsoft.com/office/2006/metadata/properties" xmlns:xsi="http://www.w3.org/2001/XMLSchema-instance" xmlns:pc="http://schemas.microsoft.com/office/infopath/2007/PartnerControls">
+  <documentManagement>
+    <lcf76f155ced4ddcb4097134ff3c332f xmlns="06cfe00f-839a-4df9-b5c7-4ebac7d0c360">
+      <Terms xmlns="http://schemas.microsoft.com/office/infopath/2007/PartnerControls"/>
+    </lcf76f155ced4ddcb4097134ff3c332f>
+    <SoftwareVersion xmlns="06cfe00f-839a-4df9-b5c7-4ebac7d0c360">2.105.1143.0 64-bit (May 2022)</SoftwareVersion>
+    <TaxCatchAll xmlns="bb952b06-3268-4e55-b0fe-9eb49669fc08" xsi:nil="true"/>
+  </documentManagement>
+</p:properties>
+</file>
+
 <file path=customXml/item3.xml><?xml version="1.0" encoding="utf-8"?>
 <?mso-contentType ?>
 <FormTemplates xmlns="http://schemas.microsoft.com/sharepoint/v3/contenttype/forms">
@@ -2962,17 +2958,6 @@
 </file>
 
 <file path=customXml/itemProps1.xml><?xml version="1.0" encoding="utf-8"?>
-<ds:datastoreItem xmlns:ds="http://schemas.openxmlformats.org/officeDocument/2006/customXml" ds:itemID="{9CAA6BD4-2DA0-4ECB-8035-C3B785D63D0F}">
-  <ds:schemaRefs>
-    <ds:schemaRef ds:uri="http://schemas.microsoft.com/office/2006/metadata/properties"/>
-    <ds:schemaRef ds:uri="http://schemas.microsoft.com/office/infopath/2007/PartnerControls"/>
-    <ds:schemaRef ds:uri="06cfe00f-839a-4df9-b5c7-4ebac7d0c360"/>
-    <ds:schemaRef ds:uri="bb952b06-3268-4e55-b0fe-9eb49669fc08"/>
-  </ds:schemaRefs>
-</ds:datastoreItem>
-</file>
-
-<file path=customXml/itemProps2.xml><?xml version="1.0" encoding="utf-8"?>
 <ds:datastoreItem xmlns:ds="http://schemas.openxmlformats.org/officeDocument/2006/customXml" ds:itemID="{2661529A-AE39-45DC-8E6B-C3F9E79E7AB4}">
   <ds:schemaRefs>
     <ds:schemaRef ds:uri="http://schemas.microsoft.com/office/2006/metadata/contentType"/>
@@ -2992,6 +2977,17 @@
 </ds:datastoreItem>
 </file>
 
+<file path=customXml/itemProps2.xml><?xml version="1.0" encoding="utf-8"?>
+<ds:datastoreItem xmlns:ds="http://schemas.openxmlformats.org/officeDocument/2006/customXml" ds:itemID="{9CAA6BD4-2DA0-4ECB-8035-C3B785D63D0F}">
+  <ds:schemaRefs>
+    <ds:schemaRef ds:uri="http://schemas.microsoft.com/office/2006/metadata/properties"/>
+    <ds:schemaRef ds:uri="http://schemas.microsoft.com/office/infopath/2007/PartnerControls"/>
+    <ds:schemaRef ds:uri="06cfe00f-839a-4df9-b5c7-4ebac7d0c360"/>
+    <ds:schemaRef ds:uri="bb952b06-3268-4e55-b0fe-9eb49669fc08"/>
+  </ds:schemaRefs>
+</ds:datastoreItem>
+</file>
+
 <file path=customXml/itemProps3.xml><?xml version="1.0" encoding="utf-8"?>
 <ds:datastoreItem xmlns:ds="http://schemas.openxmlformats.org/officeDocument/2006/customXml" ds:itemID="{DF7D7330-29C0-4521-9146-243EB213280F}">
   <ds:schemaRefs>

</xml_diff>